<commit_message>
Adding questions and uploading 2018 materials
</commit_message>
<xml_diff>
--- a/Tutorial_5/Questions.docx
+++ b/Tutorial_5/Questions.docx
@@ -118,7 +118,7 @@
           <w:noProof/>
         </w:rPr>
         <w:drawing>
-          <wp:inline distT="0" distB="0" distL="0" distR="0" wp14:anchorId="7CD6D3D1" wp14:editId="34698101">
+          <wp:inline distT="0" distB="0" distL="0" distR="0" wp14:anchorId="5E13BF9E" wp14:editId="36AAF939">
             <wp:extent cx="4067175" cy="4514850"/>
             <wp:effectExtent l="0" t="0" r="9525" b="0"/>
             <wp:docPr id="1" name="Picture 1"/>
@@ -178,8 +178,6 @@
       <w:r>
         <w:t xml:space="preserve">Exploratory </w:t>
       </w:r>
-      <w:bookmarkStart w:id="0" w:name="_GoBack"/>
-      <w:bookmarkEnd w:id="0"/>
     </w:p>
     <w:p>
       <w:pPr>
@@ -231,7 +229,7 @@
           <w:noProof/>
         </w:rPr>
         <w:drawing>
-          <wp:inline distT="0" distB="0" distL="0" distR="0" wp14:anchorId="00643E04" wp14:editId="7846C2F9">
+          <wp:inline distT="0" distB="0" distL="0" distR="0" wp14:anchorId="5827DDF7" wp14:editId="0C7B39E8">
             <wp:extent cx="3714750" cy="4686300"/>
             <wp:effectExtent l="0" t="0" r="0" b="0"/>
             <wp:docPr id="4" name="Picture 4"/>
@@ -585,10 +583,7 @@
         </w:numPr>
       </w:pPr>
       <w:r>
-        <w:t xml:space="preserve"> </w:t>
-      </w:r>
-      <w:r>
-        <w:t>Which of the following is true?</w:t>
+        <w:t xml:space="preserve"> Which of the following is true?</w:t>
       </w:r>
     </w:p>
     <w:p>
@@ -619,19 +614,7 @@
         <w:ind w:left="993" w:hanging="426"/>
       </w:pPr>
       <w:r>
-        <w:t xml:space="preserve">Overidentified CFA models should be </w:t>
-      </w:r>
-      <w:r>
-        <w:t>avoided</w:t>
-      </w:r>
-      <w:r>
-        <w:t xml:space="preserve"> because they have fewer free parameters than observations, and hence</w:t>
-      </w:r>
-      <w:r>
-        <w:t xml:space="preserve"> prevent</w:t>
-      </w:r>
-      <w:r>
-        <w:t xml:space="preserve"> tests of model fit. </w:t>
+        <w:t xml:space="preserve">Overidentified CFA models should be avoided because they have fewer free parameters than observations, and hence prevent tests of model fit. </w:t>
       </w:r>
     </w:p>
     <w:p>
@@ -662,16 +645,7 @@
       </w:r>
       <w:proofErr w:type="spellEnd"/>
       <w:r>
-        <w:t xml:space="preserve"> CFA models should be </w:t>
-      </w:r>
-      <w:r>
-        <w:t>used</w:t>
-      </w:r>
-      <w:r>
-        <w:t xml:space="preserve"> because </w:t>
-      </w:r>
-      <w:r>
-        <w:t xml:space="preserve">they never fit the data perfectly. </w:t>
+        <w:t xml:space="preserve"> CFA models should be used because they never fit the data perfectly. </w:t>
       </w:r>
     </w:p>
     <w:p>
@@ -697,10 +671,13 @@
         <w:jc w:val="center"/>
       </w:pPr>
       <w:r>
+        <w:rPr>
+          <w:noProof/>
+        </w:rPr>
         <w:drawing>
-          <wp:inline distT="0" distB="0" distL="0" distR="0" wp14:anchorId="5BA996C5" wp14:editId="51118DE5">
-            <wp:extent cx="5731421" cy="3042744"/>
-            <wp:effectExtent l="0" t="0" r="3175" b="5715"/>
+          <wp:inline distT="0" distB="0" distL="0" distR="0" wp14:anchorId="6E691F58" wp14:editId="0E2576FD">
+            <wp:extent cx="3115340" cy="1653897"/>
+            <wp:effectExtent l="0" t="0" r="0" b="3810"/>
             <wp:docPr id="6" name="Picture 6"/>
             <wp:cNvGraphicFramePr>
               <a:graphicFrameLocks xmlns:a="http://schemas.openxmlformats.org/drawingml/2006/main" noChangeAspect="1"/>
@@ -720,7 +697,7 @@
                   <pic:spPr bwMode="auto">
                     <a:xfrm>
                       <a:off x="0" y="0"/>
-                      <a:ext cx="5731510" cy="3042791"/>
+                      <a:ext cx="3161497" cy="1678401"/>
                     </a:xfrm>
                     <a:prstGeom prst="rect">
                       <a:avLst/>
@@ -768,10 +745,7 @@
         </w:tabs>
       </w:pPr>
       <w:r>
-        <w:t>6</w:t>
-      </w:r>
-      <w:r>
-        <w:t xml:space="preserve"> free parameters to estimate, 3 unique variance covariance terms</w:t>
+        <w:t>6 free parameters to estimate, 3 unique variance covariance terms</w:t>
       </w:r>
     </w:p>
     <w:p>
@@ -786,16 +760,7 @@
         </w:tabs>
       </w:pPr>
       <w:r>
-        <w:t>6</w:t>
-      </w:r>
-      <w:r>
-        <w:t xml:space="preserve"> free parameters to estimate, </w:t>
-      </w:r>
-      <w:r>
-        <w:t>6</w:t>
-      </w:r>
-      <w:r>
-        <w:t xml:space="preserve"> unique variance covariance terms</w:t>
+        <w:t>6 free parameters to estimate, 6 unique variance covariance terms</w:t>
       </w:r>
     </w:p>
     <w:p>
@@ -810,16 +775,7 @@
         </w:tabs>
       </w:pPr>
       <w:r>
-        <w:t>7</w:t>
-      </w:r>
-      <w:r>
-        <w:t xml:space="preserve"> free parameters to estimate, </w:t>
-      </w:r>
-      <w:r>
-        <w:t>9</w:t>
-      </w:r>
-      <w:r>
-        <w:t xml:space="preserve"> unique variance covariance terms</w:t>
+        <w:t>7 free parameters to estimate, 9 unique variance covariance terms</w:t>
       </w:r>
     </w:p>
     <w:p>
@@ -920,6 +876,14 @@
         <w:pStyle w:val="ListParagraph"/>
         <w:ind w:left="340"/>
       </w:pPr>
+    </w:p>
+    <w:p>
+      <w:pPr>
+        <w:pStyle w:val="ListParagraph"/>
+        <w:ind w:left="340"/>
+      </w:pPr>
+      <w:bookmarkStart w:id="0" w:name="_GoBack"/>
+      <w:bookmarkEnd w:id="0"/>
     </w:p>
     <w:sectPr>
       <w:pgSz w:w="11906" w:h="16838"/>

</xml_diff>